<commit_message>
Fix: updated the Git Definitions
Fix: updated the Git Definitions document for- Master Branch, Status, Push, Checkout
</commit_message>
<xml_diff>
--- a/Git Definitions/Checkout.docx
+++ b/Git Definitions/Checkout.docx
@@ -8,8 +8,8 @@
           <w:rFonts w:ascii="Times New Roman" w:hAnsi="Times New Roman" w:cs="Times New Roman"/>
           <w:b/>
           <w:bCs/>
-          <w:sz w:val="32"/>
-          <w:szCs w:val="32"/>
+          <w:sz w:val="24"/>
+          <w:szCs w:val="24"/>
         </w:rPr>
       </w:pPr>
       <w:r>
@@ -17,8 +17,8 @@
           <w:rFonts w:ascii="Times New Roman" w:hAnsi="Times New Roman" w:cs="Times New Roman"/>
           <w:b/>
           <w:bCs/>
-          <w:sz w:val="32"/>
-          <w:szCs w:val="32"/>
+          <w:sz w:val="24"/>
+          <w:szCs w:val="24"/>
         </w:rPr>
         <w:t xml:space="preserve">Checkout </w:t>
       </w:r>
@@ -27,11 +27,15 @@
       <w:pPr>
         <w:rPr>
           <w:rFonts w:ascii="Times New Roman" w:hAnsi="Times New Roman" w:cs="Times New Roman"/>
+          <w:sz w:val="24"/>
+          <w:szCs w:val="24"/>
         </w:rPr>
       </w:pPr>
       <w:r>
         <w:rPr>
           <w:rFonts w:ascii="Times New Roman" w:hAnsi="Times New Roman" w:cs="Times New Roman"/>
+          <w:sz w:val="24"/>
+          <w:szCs w:val="24"/>
         </w:rPr>
         <w:t xml:space="preserve">Checkout is the act of switching between different versions of a target entity. The git checkout command operates upon three distinct entities: files, commits, and branches. </w:t>
       </w:r>
@@ -40,66 +44,40 @@
       <w:pPr>
         <w:rPr>
           <w:rFonts w:ascii="Times New Roman" w:hAnsi="Times New Roman" w:cs="Times New Roman"/>
-        </w:rPr>
-      </w:pPr>
-    </w:p>
-    <w:p>
-      <w:pPr>
-        <w:rPr>
-          <w:rFonts w:ascii="Times New Roman" w:hAnsi="Times New Roman" w:cs="Times New Roman"/>
-        </w:rPr>
-      </w:pPr>
-    </w:p>
-    <w:p>
-      <w:pPr>
-        <w:rPr>
-          <w:rFonts w:ascii="Times New Roman" w:hAnsi="Times New Roman" w:cs="Times New Roman"/>
-        </w:rPr>
-      </w:pPr>
-    </w:p>
-    <w:p>
-      <w:pPr>
-        <w:rPr>
-          <w:rFonts w:ascii="Times New Roman" w:hAnsi="Times New Roman" w:cs="Times New Roman"/>
-        </w:rPr>
-      </w:pPr>
-    </w:p>
-    <w:p>
-      <w:pPr>
-        <w:rPr>
-          <w:rFonts w:ascii="Times New Roman" w:hAnsi="Times New Roman" w:cs="Times New Roman"/>
+          <w:sz w:val="24"/>
+          <w:szCs w:val="24"/>
         </w:rPr>
       </w:pPr>
       <w:r>
         <w:rPr>
           <w:rFonts w:ascii="Times New Roman" w:hAnsi="Times New Roman" w:cs="Times New Roman"/>
-        </w:rPr>
-        <w:t xml:space="preserve">You can do this with </w:t>
-      </w:r>
-      <w:r>
-        <w:rPr>
-          <w:rFonts w:ascii="Times New Roman" w:hAnsi="Times New Roman" w:cs="Times New Roman"/>
-        </w:rPr>
-        <w:t>command:</w:t>
+          <w:sz w:val="24"/>
+          <w:szCs w:val="24"/>
+        </w:rPr>
+        <w:t>You can do this with the following command:</w:t>
       </w:r>
     </w:p>
     <w:p>
       <w:pPr>
         <w:rPr>
-          <w:rFonts w:cstheme="minorHAnsi"/>
+          <w:rFonts w:ascii="Times New Roman" w:hAnsi="Times New Roman" w:cs="Times New Roman"/>
           <w:b/>
           <w:bCs/>
           <w:i/>
           <w:iCs/>
+          <w:sz w:val="24"/>
+          <w:szCs w:val="24"/>
         </w:rPr>
       </w:pPr>
       <w:r>
         <w:rPr>
-          <w:rFonts w:cstheme="minorHAnsi"/>
+          <w:rFonts w:ascii="Times New Roman" w:hAnsi="Times New Roman" w:cs="Times New Roman"/>
           <w:b/>
           <w:bCs/>
           <w:i/>
           <w:iCs/>
+          <w:sz w:val="24"/>
+          <w:szCs w:val="24"/>
         </w:rPr>
         <w:t>$ git checkout &lt;branch_name&gt;</w:t>
       </w:r>
@@ -112,6 +90,8 @@
           <w:bCs/>
           <w:i/>
           <w:iCs/>
+          <w:sz w:val="24"/>
+          <w:szCs w:val="24"/>
         </w:rPr>
       </w:pPr>
     </w:p>
@@ -119,12 +99,16 @@
       <w:pPr>
         <w:rPr>
           <w:rFonts w:ascii="Times New Roman" w:hAnsi="Times New Roman" w:cs="Times New Roman"/>
+          <w:sz w:val="24"/>
+          <w:szCs w:val="24"/>
         </w:rPr>
       </w:pPr>
       <w:r>
         <w:rPr>
           <w:rFonts w:ascii="Times New Roman" w:hAnsi="Times New Roman" w:cs="Times New Roman"/>
           <w:noProof/>
+          <w:sz w:val="24"/>
+          <w:szCs w:val="24"/>
         </w:rPr>
         <w:drawing>
           <wp:inline distT="0" distB="0" distL="0" distR="0" wp14:anchorId="3FE532EC" wp14:editId="56DF6279">
@@ -170,6 +154,8 @@
       <w:r>
         <w:rPr>
           <w:rFonts w:ascii="Times New Roman" w:hAnsi="Times New Roman" w:cs="Times New Roman"/>
+          <w:sz w:val="24"/>
+          <w:szCs w:val="24"/>
         </w:rPr>
         <w:t xml:space="preserve"> </w:t>
       </w:r>
@@ -178,17 +164,23 @@
       <w:pPr>
         <w:rPr>
           <w:rFonts w:ascii="Times New Roman" w:hAnsi="Times New Roman" w:cs="Times New Roman"/>
+          <w:sz w:val="24"/>
+          <w:szCs w:val="24"/>
         </w:rPr>
       </w:pPr>
       <w:r>
         <w:rPr>
           <w:rFonts w:ascii="Times New Roman" w:hAnsi="Times New Roman" w:cs="Times New Roman"/>
+          <w:sz w:val="24"/>
+          <w:szCs w:val="24"/>
         </w:rPr>
         <w:sym w:font="Wingdings" w:char="F0E2"/>
       </w:r>
       <w:r>
         <w:rPr>
           <w:rFonts w:ascii="Times New Roman" w:hAnsi="Times New Roman" w:cs="Times New Roman"/>
+          <w:sz w:val="24"/>
+          <w:szCs w:val="24"/>
         </w:rPr>
         <w:t xml:space="preserve">  </w:t>
       </w:r>
@@ -197,12 +189,16 @@
       <w:pPr>
         <w:rPr>
           <w:rFonts w:ascii="Times New Roman" w:hAnsi="Times New Roman" w:cs="Times New Roman"/>
+          <w:sz w:val="24"/>
+          <w:szCs w:val="24"/>
         </w:rPr>
       </w:pPr>
       <w:r>
         <w:rPr>
           <w:rFonts w:ascii="Times New Roman" w:hAnsi="Times New Roman" w:cs="Times New Roman"/>
           <w:noProof/>
+          <w:sz w:val="24"/>
+          <w:szCs w:val="24"/>
         </w:rPr>
         <w:drawing>
           <wp:inline distT="0" distB="0" distL="0" distR="0" wp14:anchorId="52D19485" wp14:editId="4D3BA6FB">
@@ -250,10 +246,20 @@
       <w:pPr>
         <w:rPr>
           <w:rFonts w:ascii="Times New Roman" w:hAnsi="Times New Roman" w:cs="Times New Roman"/>
+          <w:sz w:val="24"/>
+          <w:szCs w:val="24"/>
         </w:rPr>
       </w:pPr>
     </w:p>
-    <w:p/>
+    <w:p>
+      <w:pPr>
+        <w:rPr>
+          <w:rFonts w:ascii="Times New Roman" w:hAnsi="Times New Roman" w:cs="Times New Roman"/>
+          <w:sz w:val="24"/>
+          <w:szCs w:val="24"/>
+        </w:rPr>
+      </w:pPr>
+    </w:p>
     <w:sectPr>
       <w:pgSz w:w="12240" w:h="15840"/>
       <w:pgMar w:top="1440" w:right="1440" w:bottom="1440" w:left="1440" w:header="720" w:footer="720" w:gutter="0"/>

</xml_diff>